<commit_message>
Update New Algorithms and Data Structures.docx
</commit_message>
<xml_diff>
--- a/New Algorithms and Data Structures.docx
+++ b/New Algorithms and Data Structures.docx
@@ -848,6 +848,27 @@
                               </w:rPr>
                               <w:t>New Algorithms and Data Structure</w:t>
                             </w:r>
+                            <w:r>
+                              <w:rPr>
+                                <w:rFonts w:ascii="Times New Roman" w:hAnsi="Times New Roman" w:cs="Times New Roman"/>
+                                <w:b/>
+                                <w:bCs/>
+                                <w:color w:val="000000" w:themeColor="text1"/>
+                                <w:sz w:val="56"/>
+                                <w:szCs w:val="56"/>
+                                <w14:shadow w14:blurRad="38100" w14:dist="19050" w14:dir="2700000" w14:sx="100000" w14:sy="100000" w14:kx="0" w14:ky="0" w14:algn="tl">
+                                  <w14:schemeClr w14:val="dk1">
+                                    <w14:alpha w14:val="60000"/>
+                                  </w14:schemeClr>
+                                </w14:shadow>
+                                <w14:textOutline w14:w="0" w14:cap="flat" w14:cmpd="sng" w14:algn="ctr">
+                                  <w14:noFill/>
+                                  <w14:prstDash w14:val="solid"/>
+                                  <w14:round/>
+                                </w14:textOutline>
+                              </w:rPr>
+                              <w:t>s</w:t>
+                            </w:r>
                           </w:p>
                           <w:p>
                             <w:pPr>
@@ -948,6 +969,27 @@
                           </w14:textOutline>
                         </w:rPr>
                         <w:t>New Algorithms and Data Structure</w:t>
+                      </w:r>
+                      <w:r>
+                        <w:rPr>
+                          <w:rFonts w:ascii="Times New Roman" w:hAnsi="Times New Roman" w:cs="Times New Roman"/>
+                          <w:b/>
+                          <w:bCs/>
+                          <w:color w:val="000000" w:themeColor="text1"/>
+                          <w:sz w:val="56"/>
+                          <w:szCs w:val="56"/>
+                          <w14:shadow w14:blurRad="38100" w14:dist="19050" w14:dir="2700000" w14:sx="100000" w14:sy="100000" w14:kx="0" w14:ky="0" w14:algn="tl">
+                            <w14:schemeClr w14:val="dk1">
+                              <w14:alpha w14:val="60000"/>
+                            </w14:schemeClr>
+                          </w14:shadow>
+                          <w14:textOutline w14:w="0" w14:cap="flat" w14:cmpd="sng" w14:algn="ctr">
+                            <w14:noFill/>
+                            <w14:prstDash w14:val="solid"/>
+                            <w14:round/>
+                          </w14:textOutline>
+                        </w:rPr>
+                        <w:t>s</w:t>
                       </w:r>
                     </w:p>
                     <w:p>
@@ -1764,27 +1806,7 @@
             <w:bCs/>
             <w:noProof/>
           </w:rPr>
-          <w:t>I. Introd</w:t>
-        </w:r>
-        <w:r>
-          <w:rPr>
-            <w:rStyle w:val="Hyperlink"/>
-            <w:rFonts w:ascii="Times New Roman" w:hAnsi="Times New Roman" w:cs="Times New Roman"/>
-            <w:b/>
-            <w:bCs/>
-            <w:noProof/>
-          </w:rPr>
-          <w:t>u</w:t>
-        </w:r>
-        <w:r>
-          <w:rPr>
-            <w:rStyle w:val="Hyperlink"/>
-            <w:rFonts w:ascii="Times New Roman" w:hAnsi="Times New Roman" w:cs="Times New Roman"/>
-            <w:b/>
-            <w:bCs/>
-            <w:noProof/>
-          </w:rPr>
-          <w:t>ction.</w:t>
+          <w:t>I. Introduction.</w:t>
         </w:r>
         <w:r>
           <w:rPr>
@@ -3144,14 +3166,14 @@
             <v:path o:extrusionok="f" gradientshapeok="t" o:connecttype="rect"/>
             <o:lock v:ext="edit" aspectratio="t"/>
           </v:shapetype>
-          <v:shape id="_x0000_i2111" type="#_x0000_t75" style="width:294.9pt;height:415.3pt" o:ole="" o:bordertopcolor="#0070c0" o:borderleftcolor="#0070c0" o:borderbottomcolor="#0070c0" o:borderrightcolor="#0070c0">
+          <v:shape id="_x0000_i1025" type="#_x0000_t75" style="width:294.8pt;height:415.05pt" o:ole="" o:bordertopcolor="#0070c0" o:borderleftcolor="#0070c0" o:borderbottomcolor="#0070c0" o:borderrightcolor="#0070c0">
             <v:imagedata r:id="rId11" o:title=""/>
             <w10:bordertop type="single" width="36" shadow="t"/>
             <w10:borderleft type="single" width="36" shadow="t"/>
             <w10:borderbottom type="single" width="36" shadow="t"/>
             <w10:borderright type="single" width="36" shadow="t"/>
           </v:shape>
-          <o:OLEObject Type="Embed" ProgID="Word.OpenDocumentText.12" ShapeID="_x0000_i2111" DrawAspect="Content" ObjectID="_1692213508" r:id="rId12"/>
+          <o:OLEObject Type="Embed" ProgID="Word.OpenDocumentText.12" ShapeID="_x0000_i1025" DrawAspect="Content" ObjectID="_1692213878" r:id="rId12"/>
         </w:object>
       </w:r>
     </w:p>
@@ -3405,14 +3427,14 @@
           <w:szCs w:val="28"/>
         </w:rPr>
         <w:object w:dxaOrig="9209" w:dyaOrig="14190" w14:anchorId="1B11CC0F">
-          <v:shape id="_x0000_i2128" type="#_x0000_t75" style="width:307.6pt;height:474.6pt" o:ole="" o:bordertopcolor="#0070c0" o:borderleftcolor="#0070c0" o:borderbottomcolor="#0070c0" o:borderrightcolor="#0070c0">
+          <v:shape id="_x0000_i1026" type="#_x0000_t75" style="width:307.6pt;height:474.65pt" o:ole="" o:bordertopcolor="#0070c0" o:borderleftcolor="#0070c0" o:borderbottomcolor="#0070c0" o:borderrightcolor="#0070c0">
             <v:imagedata r:id="rId13" o:title=""/>
             <w10:bordertop type="single" width="36" shadow="t"/>
             <w10:borderleft type="single" width="36" shadow="t"/>
             <w10:borderbottom type="single" width="36" shadow="t"/>
             <w10:borderright type="single" width="36" shadow="t"/>
           </v:shape>
-          <o:OLEObject Type="Embed" ProgID="Word.OpenDocumentText.12" ShapeID="_x0000_i2128" DrawAspect="Content" ObjectID="_1692213509" r:id="rId14"/>
+          <o:OLEObject Type="Embed" ProgID="Word.OpenDocumentText.12" ShapeID="_x0000_i1026" DrawAspect="Content" ObjectID="_1692213879" r:id="rId14"/>
         </w:object>
       </w:r>
     </w:p>
@@ -3780,14 +3802,14 @@
           <w:szCs w:val="28"/>
         </w:rPr>
         <w:object w:dxaOrig="9209" w:dyaOrig="13685" w14:anchorId="14CE25A2">
-          <v:shape id="_x0000_i2058" type="#_x0000_t75" style="width:369.2pt;height:548.35pt" o:ole="" o:bordertopcolor="#0070c0" o:borderleftcolor="#0070c0" o:borderbottomcolor="#0070c0" o:borderrightcolor="#0070c0">
+          <v:shape id="_x0000_i1027" type="#_x0000_t75" style="width:369.3pt;height:548.1pt" o:ole="" o:bordertopcolor="#0070c0" o:borderleftcolor="#0070c0" o:borderbottomcolor="#0070c0" o:borderrightcolor="#0070c0">
             <v:imagedata r:id="rId15" o:title=""/>
             <w10:bordertop type="single" width="36" shadow="t"/>
             <w10:borderleft type="single" width="36" shadow="t"/>
             <w10:borderbottom type="single" width="36" shadow="t"/>
             <w10:borderright type="single" width="36" shadow="t"/>
           </v:shape>
-          <o:OLEObject Type="Embed" ProgID="Word.OpenDocumentText.12" ShapeID="_x0000_i2058" DrawAspect="Content" ObjectID="_1692213510" r:id="rId16"/>
+          <o:OLEObject Type="Embed" ProgID="Word.OpenDocumentText.12" ShapeID="_x0000_i1027" DrawAspect="Content" ObjectID="_1692213880" r:id="rId16"/>
         </w:object>
       </w:r>
     </w:p>
@@ -23193,14 +23215,14 @@
           <w:szCs w:val="28"/>
         </w:rPr>
         <w:object w:dxaOrig="9029" w:dyaOrig="1068" w14:anchorId="43866495">
-          <v:shape id="_x0000_i2059" type="#_x0000_t75" style="width:225.8pt;height:67.95pt" o:ole="" o:bordertopcolor="#0070c0" o:borderleftcolor="#0070c0" o:borderbottomcolor="#0070c0" o:borderrightcolor="#0070c0">
+          <v:shape id="_x0000_i1028" type="#_x0000_t75" style="width:225.7pt;height:67.9pt" o:ole="" o:bordertopcolor="#0070c0" o:borderleftcolor="#0070c0" o:borderbottomcolor="#0070c0" o:borderrightcolor="#0070c0">
             <v:imagedata r:id="rId17" o:title="" cropright="39722f"/>
             <w10:bordertop type="single" width="36" shadow="t"/>
             <w10:borderleft type="single" width="36" shadow="t"/>
             <w10:borderbottom type="single" width="36" shadow="t"/>
             <w10:borderright type="single" width="36" shadow="t"/>
           </v:shape>
-          <o:OLEObject Type="Embed" ProgID="Word.OpenDocumentText.12" ShapeID="_x0000_i2059" DrawAspect="Content" ObjectID="_1692213511" r:id="rId18"/>
+          <o:OLEObject Type="Embed" ProgID="Word.OpenDocumentText.12" ShapeID="_x0000_i1028" DrawAspect="Content" ObjectID="_1692213881" r:id="rId18"/>
         </w:object>
       </w:r>
     </w:p>
@@ -23257,14 +23279,14 @@
           <w:szCs w:val="28"/>
         </w:rPr>
         <w:object w:dxaOrig="9029" w:dyaOrig="4404" w14:anchorId="15CD92D4">
-          <v:shape id="_x0000_i2060" type="#_x0000_t75" style="width:380.15pt;height:240.2pt" o:ole="" o:bordertopcolor="#0070c0" o:borderleftcolor="#0070c0" o:borderbottomcolor="#0070c0" o:borderrightcolor="#0070c0">
+          <v:shape id="_x0000_i1029" type="#_x0000_t75" style="width:380.1pt;height:240.25pt" o:ole="" o:bordertopcolor="#0070c0" o:borderleftcolor="#0070c0" o:borderbottomcolor="#0070c0" o:borderrightcolor="#0070c0">
             <v:imagedata r:id="rId19" o:title="" cropright="14910f"/>
             <w10:bordertop type="single" width="36" shadow="t"/>
             <w10:borderleft type="single" width="36" shadow="t"/>
             <w10:borderbottom type="single" width="36" shadow="t"/>
             <w10:borderright type="single" width="36" shadow="t"/>
           </v:shape>
-          <o:OLEObject Type="Embed" ProgID="Word.OpenDocumentText.12" ShapeID="_x0000_i2060" DrawAspect="Content" ObjectID="_1692213512" r:id="rId20"/>
+          <o:OLEObject Type="Embed" ProgID="Word.OpenDocumentText.12" ShapeID="_x0000_i1029" DrawAspect="Content" ObjectID="_1692213882" r:id="rId20"/>
         </w:object>
       </w:r>
     </w:p>
@@ -23359,14 +23381,14 @@
           <w:szCs w:val="28"/>
         </w:rPr>
         <w:object w:dxaOrig="9360" w:dyaOrig="4004" w14:anchorId="0A869BAC">
-          <v:shape id="_x0000_i2061" type="#_x0000_t75" style="width:347.9pt;height:252.3pt" o:ole="" o:bordertopcolor="#0070c0" o:borderleftcolor="#0070c0" o:borderbottomcolor="#0070c0" o:borderrightcolor="#0070c0">
+          <v:shape id="_x0000_i1030" type="#_x0000_t75" style="width:347.7pt;height:252.25pt" o:ole="" o:bordertopcolor="#0070c0" o:borderleftcolor="#0070c0" o:borderbottomcolor="#0070c0" o:borderrightcolor="#0070c0">
             <v:imagedata r:id="rId21" o:title="" cropright="26806f"/>
             <w10:bordertop type="single" width="36" shadow="t"/>
             <w10:borderleft type="single" width="36" shadow="t"/>
             <w10:borderbottom type="single" width="36" shadow="t"/>
             <w10:borderright type="single" width="36" shadow="t"/>
           </v:shape>
-          <o:OLEObject Type="Embed" ProgID="Word.OpenDocumentText.12" ShapeID="_x0000_i2061" DrawAspect="Content" ObjectID="_1692213513" r:id="rId22"/>
+          <o:OLEObject Type="Embed" ProgID="Word.OpenDocumentText.12" ShapeID="_x0000_i1030" DrawAspect="Content" ObjectID="_1692213883" r:id="rId22"/>
         </w:object>
       </w:r>
     </w:p>
@@ -23444,14 +23466,14 @@
           <w:szCs w:val="28"/>
         </w:rPr>
         <w:object w:dxaOrig="9029" w:dyaOrig="2402" w14:anchorId="690EC1FD">
-          <v:shape id="_x0000_i2062" type="#_x0000_t75" style="width:373.8pt;height:167.6pt" o:ole="" o:bordertopcolor="#0070c0" o:borderleftcolor="#0070c0" o:borderbottomcolor="#0070c0" o:borderrightcolor="#0070c0">
+          <v:shape id="_x0000_i1031" type="#_x0000_t75" style="width:373.8pt;height:167.65pt" o:ole="" o:bordertopcolor="#0070c0" o:borderleftcolor="#0070c0" o:borderbottomcolor="#0070c0" o:borderrightcolor="#0070c0">
             <v:imagedata r:id="rId23" o:title="" cropright="26547f"/>
             <w10:bordertop type="single" width="36" shadow="t"/>
             <w10:borderleft type="single" width="36" shadow="t"/>
             <w10:borderbottom type="single" width="36" shadow="t"/>
             <w10:borderright type="single" width="36" shadow="t"/>
           </v:shape>
-          <o:OLEObject Type="Embed" ProgID="Word.OpenDocumentText.12" ShapeID="_x0000_i2062" DrawAspect="Content" ObjectID="_1692213514" r:id="rId24"/>
+          <o:OLEObject Type="Embed" ProgID="Word.OpenDocumentText.12" ShapeID="_x0000_i1031" DrawAspect="Content" ObjectID="_1692213884" r:id="rId24"/>
         </w:object>
       </w:r>
     </w:p>
@@ -23503,14 +23525,14 @@
           <w:szCs w:val="28"/>
         </w:rPr>
         <w:object w:dxaOrig="9360" w:dyaOrig="2225" w14:anchorId="76350310">
-          <v:shape id="_x0000_i2063" type="#_x0000_t75" style="width:266.1pt;height:147.45pt" o:ole="" o:bordertopcolor="#0070c0" o:borderleftcolor="#0070c0" o:borderbottomcolor="#0070c0" o:borderrightcolor="#0070c0">
+          <v:shape id="_x0000_i1032" type="#_x0000_t75" style="width:266.3pt;height:147.4pt" o:ole="" o:bordertopcolor="#0070c0" o:borderleftcolor="#0070c0" o:borderbottomcolor="#0070c0" o:borderrightcolor="#0070c0">
             <v:imagedata r:id="rId25" o:title="" cropright="37414f"/>
             <w10:bordertop type="single" width="36" shadow="t"/>
             <w10:borderleft type="single" width="36" shadow="t"/>
             <w10:borderbottom type="single" width="36" shadow="t"/>
             <w10:borderright type="single" width="36" shadow="t"/>
           </v:shape>
-          <o:OLEObject Type="Embed" ProgID="Word.OpenDocumentText.12" ShapeID="_x0000_i2063" DrawAspect="Content" ObjectID="_1692213515" r:id="rId26"/>
+          <o:OLEObject Type="Embed" ProgID="Word.OpenDocumentText.12" ShapeID="_x0000_i1032" DrawAspect="Content" ObjectID="_1692213885" r:id="rId26"/>
         </w:object>
       </w:r>
     </w:p>
@@ -23565,14 +23587,14 @@
           <w:szCs w:val="28"/>
         </w:rPr>
         <w:object w:dxaOrig="9360" w:dyaOrig="890" w14:anchorId="6AC37C30">
-          <v:shape id="_x0000_i2064" type="#_x0000_t75" style="width:345.6pt;height:61.65pt" o:ole="" o:bordertopcolor="#0070c0" o:borderleftcolor="#0070c0" o:borderbottomcolor="#0070c0" o:borderrightcolor="#0070c0">
+          <v:shape id="_x0000_i1033" type="#_x0000_t75" style="width:345.4pt;height:61.65pt" o:ole="" o:bordertopcolor="#0070c0" o:borderleftcolor="#0070c0" o:borderbottomcolor="#0070c0" o:borderrightcolor="#0070c0">
             <v:imagedata r:id="rId27" o:title="" cropright="30844f"/>
             <w10:bordertop type="single" width="36" shadow="t"/>
             <w10:borderleft type="single" width="36" shadow="t"/>
             <w10:borderbottom type="single" width="36" shadow="t"/>
             <w10:borderright type="single" width="36" shadow="t"/>
           </v:shape>
-          <o:OLEObject Type="Embed" ProgID="Word.OpenDocumentText.12" ShapeID="_x0000_i2064" DrawAspect="Content" ObjectID="_1692213516" r:id="rId28"/>
+          <o:OLEObject Type="Embed" ProgID="Word.OpenDocumentText.12" ShapeID="_x0000_i1033" DrawAspect="Content" ObjectID="_1692213886" r:id="rId28"/>
         </w:object>
       </w:r>
     </w:p>
@@ -23624,14 +23646,14 @@
           <w:szCs w:val="28"/>
         </w:rPr>
         <w:object w:dxaOrig="9360" w:dyaOrig="1780" w14:anchorId="6880358C">
-          <v:shape id="_x0000_i2065" type="#_x0000_t75" style="width:239.05pt;height:118.65pt" o:ole="" o:bordertopcolor="#0070c0" o:borderleftcolor="#0070c0" o:borderbottomcolor="#0070c0" o:borderrightcolor="#0070c0">
+          <v:shape id="_x0000_i1034" type="#_x0000_t75" style="width:239.15pt;height:118.65pt" o:ole="" o:bordertopcolor="#0070c0" o:borderleftcolor="#0070c0" o:borderbottomcolor="#0070c0" o:borderrightcolor="#0070c0">
             <v:imagedata r:id="rId29" o:title="" cropright="40563f"/>
             <w10:bordertop type="single" width="36" shadow="t"/>
             <w10:borderleft type="single" width="36" shadow="t"/>
             <w10:borderbottom type="single" width="36" shadow="t"/>
             <w10:borderright type="single" width="36" shadow="t"/>
           </v:shape>
-          <o:OLEObject Type="Embed" ProgID="Word.OpenDocumentText.12" ShapeID="_x0000_i2065" DrawAspect="Content" ObjectID="_1692213517" r:id="rId30"/>
+          <o:OLEObject Type="Embed" ProgID="Word.OpenDocumentText.12" ShapeID="_x0000_i1034" DrawAspect="Content" ObjectID="_1692213887" r:id="rId30"/>
         </w:object>
       </w:r>
     </w:p>
@@ -23708,14 +23730,14 @@
           <w:szCs w:val="28"/>
         </w:rPr>
         <w:object w:dxaOrig="9360" w:dyaOrig="9566" w14:anchorId="19931C38">
-          <v:shape id="_x0000_i2066" type="#_x0000_t75" style="width:345.6pt;height:532.8pt" o:ole="" o:bordertopcolor="#0070c0" o:borderleftcolor="#0070c0" o:borderbottomcolor="#0070c0" o:borderrightcolor="#0070c0">
+          <v:shape id="_x0000_i1035" type="#_x0000_t75" style="width:345.4pt;height:532.85pt" o:ole="" o:bordertopcolor="#0070c0" o:borderleftcolor="#0070c0" o:borderbottomcolor="#0070c0" o:borderrightcolor="#0070c0">
             <v:imagedata r:id="rId31" o:title="" cropright="22167f"/>
             <w10:bordertop type="single" width="36" shadow="t"/>
             <w10:borderleft type="single" width="36" shadow="t"/>
             <w10:borderbottom type="single" width="36" shadow="t"/>
             <w10:borderright type="single" width="36" shadow="t"/>
           </v:shape>
-          <o:OLEObject Type="Embed" ProgID="Word.OpenDocumentText.12" ShapeID="_x0000_i2066" DrawAspect="Content" ObjectID="_1692213518" r:id="rId32"/>
+          <o:OLEObject Type="Embed" ProgID="Word.OpenDocumentText.12" ShapeID="_x0000_i1035" DrawAspect="Content" ObjectID="_1692213888" r:id="rId32"/>
         </w:object>
       </w:r>
     </w:p>
@@ -26248,7 +26270,9 @@
   <w:rsids>
     <w:rsidRoot w:val="005D0E3E"/>
     <w:rsid w:val="001A0DE9"/>
+    <w:rsid w:val="002B599D"/>
     <w:rsid w:val="005D0E3E"/>
+    <w:rsid w:val="00D73122"/>
   </w:rsids>
   <m:mathPr>
     <m:mathFont m:val="Cambria Math"/>
@@ -26701,38 +26725,6 @@
     <w:name w:val="4A4EE01B0C2C484499D3325145CEC951"/>
     <w:rsid w:val="005D0E3E"/>
   </w:style>
-  <w:style w:type="paragraph" w:customStyle="1" w:styleId="60DA45C458164056899356FEBA5BB51A">
-    <w:name w:val="60DA45C458164056899356FEBA5BB51A"/>
-    <w:rsid w:val="005D0E3E"/>
-  </w:style>
-  <w:style w:type="paragraph" w:customStyle="1" w:styleId="4A43C7164AD84487B753A734F588C69E">
-    <w:name w:val="4A43C7164AD84487B753A734F588C69E"/>
-    <w:rsid w:val="005D0E3E"/>
-  </w:style>
-  <w:style w:type="paragraph" w:customStyle="1" w:styleId="F92B9A60E83C4C71A0E5C37DDF6F658B">
-    <w:name w:val="F92B9A60E83C4C71A0E5C37DDF6F658B"/>
-    <w:rsid w:val="005D0E3E"/>
-  </w:style>
-  <w:style w:type="paragraph" w:customStyle="1" w:styleId="84B9649C8EFB40C78BA9E5E603910372">
-    <w:name w:val="84B9649C8EFB40C78BA9E5E603910372"/>
-    <w:rsid w:val="005D0E3E"/>
-  </w:style>
-  <w:style w:type="paragraph" w:customStyle="1" w:styleId="2D7E1099CCFD4AB1B7F83C8D9AE4A974">
-    <w:name w:val="2D7E1099CCFD4AB1B7F83C8D9AE4A974"/>
-    <w:rsid w:val="005D0E3E"/>
-  </w:style>
-  <w:style w:type="paragraph" w:customStyle="1" w:styleId="CB6CFAD217D7404B979D45E2AD22388C">
-    <w:name w:val="CB6CFAD217D7404B979D45E2AD22388C"/>
-    <w:rsid w:val="005D0E3E"/>
-  </w:style>
-  <w:style w:type="paragraph" w:customStyle="1" w:styleId="D5056A1621844BB4A5E2FC0C1E0BE88E">
-    <w:name w:val="D5056A1621844BB4A5E2FC0C1E0BE88E"/>
-    <w:rsid w:val="005D0E3E"/>
-  </w:style>
-  <w:style w:type="paragraph" w:customStyle="1" w:styleId="CFBC905A7EB44E80B64ABBE8117E992C">
-    <w:name w:val="CFBC905A7EB44E80B64ABBE8117E992C"/>
-    <w:rsid w:val="005D0E3E"/>
-  </w:style>
 </w:styles>
 </file>
 

</xml_diff>